<commit_message>
Modified Vision, slownik and added class diagram
</commit_message>
<xml_diff>
--- a/Vision.docx
+++ b/Vision.docx
@@ -1,6 +1,6 @@
 
 <file path=word/document.xml><?xml version="1.0" encoding="utf-8"?>
-<w:document xmlns:wpc="http://schemas.microsoft.com/office/word/2010/wordprocessingCanvas" xmlns:cx="http://schemas.microsoft.com/office/drawing/2014/chartex" xmlns:cx1="http://schemas.microsoft.com/office/drawing/2015/9/8/chartex" xmlns:cx2="http://schemas.microsoft.com/office/drawing/2015/10/21/chartex" xmlns:cx3="http://schemas.microsoft.com/office/drawing/2016/5/9/chartex" xmlns:cx4="http://schemas.microsoft.com/office/drawing/2016/5/10/chartex" xmlns:cx5="http://schemas.microsoft.com/office/drawing/2016/5/11/chartex" xmlns:cx6="http://schemas.microsoft.com/office/drawing/2016/5/12/chartex" xmlns:cx7="http://schemas.microsoft.com/office/drawing/2016/5/13/chartex" xmlns:cx8="http://schemas.microsoft.com/office/drawing/2016/5/14/chartex" xmlns:mc="http://schemas.openxmlformats.org/markup-compatibility/2006" xmlns:aink="http://schemas.microsoft.com/office/drawing/2016/ink" xmlns:am3d="http://schemas.microsoft.com/office/drawing/2017/model3d" xmlns:o="urn:schemas-microsoft-com:office:office" xmlns:r="http://schemas.openxmlformats.org/officeDocument/2006/relationships" xmlns:m="http://schemas.openxmlformats.org/officeDocument/2006/math" xmlns:v="urn:schemas-microsoft-com:vml" xmlns:wp14="http://schemas.microsoft.com/office/word/2010/wordprocessingDrawing" xmlns:wp="http://schemas.openxmlformats.org/drawingml/2006/wordprocessingDrawing" xmlns:w10="urn:schemas-microsoft-com:office:word" xmlns:w="http://schemas.openxmlformats.org/wordprocessingml/2006/main" xmlns:w14="http://schemas.microsoft.com/office/word/2010/wordml" xmlns:w15="http://schemas.microsoft.com/office/word/2012/wordml" xmlns:w16cid="http://schemas.microsoft.com/office/word/2016/wordml/cid" xmlns:w16se="http://schemas.microsoft.com/office/word/2015/wordml/symex" xmlns:wpg="http://schemas.microsoft.com/office/word/2010/wordprocessingGroup" xmlns:wpi="http://schemas.microsoft.com/office/word/2010/wordprocessingInk" xmlns:wne="http://schemas.microsoft.com/office/word/2006/wordml" xmlns:wps="http://schemas.microsoft.com/office/word/2010/wordprocessingShape" mc:Ignorable="w14 w15 w16se w16cid wp14">
+<w:document xmlns:wpc="http://schemas.microsoft.com/office/word/2010/wordprocessingCanvas" xmlns:cx="http://schemas.microsoft.com/office/drawing/2014/chartex" xmlns:cx1="http://schemas.microsoft.com/office/drawing/2015/9/8/chartex" xmlns:cx2="http://schemas.microsoft.com/office/drawing/2015/10/21/chartex" xmlns:cx3="http://schemas.microsoft.com/office/drawing/2016/5/9/chartex" xmlns:cx4="http://schemas.microsoft.com/office/drawing/2016/5/10/chartex" xmlns:cx5="http://schemas.microsoft.com/office/drawing/2016/5/11/chartex" xmlns:cx6="http://schemas.microsoft.com/office/drawing/2016/5/12/chartex" xmlns:cx7="http://schemas.microsoft.com/office/drawing/2016/5/13/chartex" xmlns:cx8="http://schemas.microsoft.com/office/drawing/2016/5/14/chartex" xmlns:mc="http://schemas.openxmlformats.org/markup-compatibility/2006" xmlns:aink="http://schemas.microsoft.com/office/drawing/2016/ink" xmlns:am3d="http://schemas.microsoft.com/office/drawing/2017/model3d" xmlns:o="urn:schemas-microsoft-com:office:office" xmlns:r="http://schemas.openxmlformats.org/officeDocument/2006/relationships" xmlns:m="http://schemas.openxmlformats.org/officeDocument/2006/math" xmlns:v="urn:schemas-microsoft-com:vml" xmlns:wp14="http://schemas.microsoft.com/office/word/2010/wordprocessingDrawing" xmlns:wp="http://schemas.openxmlformats.org/drawingml/2006/wordprocessingDrawing" xmlns:w10="urn:schemas-microsoft-com:office:word" xmlns:w="http://schemas.openxmlformats.org/wordprocessingml/2006/main" xmlns:w14="http://schemas.microsoft.com/office/word/2010/wordml" xmlns:w15="http://schemas.microsoft.com/office/word/2012/wordml" xmlns:w16se="http://schemas.microsoft.com/office/word/2015/wordml/symex" xmlns:wpg="http://schemas.microsoft.com/office/word/2010/wordprocessingGroup" xmlns:wpi="http://schemas.microsoft.com/office/word/2010/wordprocessingInk" xmlns:wne="http://schemas.microsoft.com/office/word/2006/wordml" xmlns:wps="http://schemas.microsoft.com/office/word/2010/wordprocessingShape" mc:Ignorable="w14 w15 w16se wp14">
   <w:body>
     <w:p>
       <w:pPr>
@@ -9,6 +9,14 @@
           <w:lang w:val="pl-PL"/>
         </w:rPr>
       </w:pPr>
+    </w:p>
+    <w:p>
+      <w:pPr>
+        <w:pStyle w:val="Tytu"/>
+        <w:rPr>
+          <w:lang w:val="pl-PL"/>
+        </w:rPr>
+      </w:pPr>
       <w:r>
         <w:rPr>
           <w:lang w:val="pl-PL"/>
@@ -20,16 +28,26 @@
       <w:pPr>
         <w:pStyle w:val="Tytu"/>
       </w:pPr>
+      <w:proofErr w:type="spellStart"/>
       <w:r>
         <w:t>Wizja</w:t>
       </w:r>
+      <w:proofErr w:type="spellEnd"/>
     </w:p>
     <w:p>
       <w:pPr>
         <w:pStyle w:val="Tekstpodstawowy3"/>
       </w:pPr>
       <w:r>
-        <w:t>Usage note: There is procedural guidance within this template that appears in a style named InfoBlue. This style has a hidden font attribute allowing you to toggle whether it is visible or hidden in this template. Use the Word menu Tools</w:t>
+        <w:t xml:space="preserve">Usage note: There is procedural guidance within this template that appears in a style named </w:t>
+      </w:r>
+      <w:proofErr w:type="spellStart"/>
+      <w:r>
+        <w:t>InfoBlue</w:t>
+      </w:r>
+      <w:proofErr w:type="spellEnd"/>
+      <w:r>
+        <w:t>. This style has a hidden font attribute allowing you to toggle whether it is visible or hidden in this template. Use the Word menu Tools</w:t>
       </w:r>
       <w:r>
         <w:sym w:font="Wingdings" w:char="F0E0"/>
@@ -69,9 +87,11 @@
       </w:pPr>
       <w:bookmarkStart w:id="0" w:name="_Toc436203377"/>
       <w:bookmarkStart w:id="1" w:name="_Toc452813577"/>
+      <w:proofErr w:type="spellStart"/>
       <w:r>
         <w:t>Wprowadzenie</w:t>
       </w:r>
+      <w:proofErr w:type="spellEnd"/>
     </w:p>
     <w:p>
       <w:pPr>
@@ -79,37 +99,61 @@
           <w:lang w:val="pl-PL"/>
         </w:rPr>
       </w:pPr>
+      <w:proofErr w:type="gramStart"/>
       <w:r>
         <w:rPr>
           <w:lang w:val="pl-PL"/>
         </w:rPr>
-        <w:t xml:space="preserve">Hurtownia  towarów  w  swojej  działalności  biznesowej  zorientowana  jest  na  obrót  towarami,  jako </w:t>
-      </w:r>
-    </w:p>
-    <w:p>
-      <w:pPr>
+        <w:t>Hurtownia  towarów</w:t>
+      </w:r>
+      <w:proofErr w:type="gramEnd"/>
+      <w:r>
         <w:rPr>
           <w:lang w:val="pl-PL"/>
         </w:rPr>
-      </w:pPr>
-      <w:r>
+        <w:t xml:space="preserve">  w  swojej  działalności  biznesowej  zorientowana  jest  na  obrót  towarami,  jako </w:t>
+      </w:r>
+    </w:p>
+    <w:p>
+      <w:pPr>
         <w:rPr>
           <w:lang w:val="pl-PL"/>
         </w:rPr>
-        <w:t>pośrednik  pomiędzy  dostawcami  towarów  (producentami,  innymi  hurtowniami)  a  klientami-</w:t>
-      </w:r>
-    </w:p>
-    <w:p>
-      <w:pPr>
+      </w:pPr>
+      <w:proofErr w:type="gramStart"/>
+      <w:r>
         <w:rPr>
           <w:lang w:val="pl-PL"/>
         </w:rPr>
-      </w:pPr>
+        <w:t>pośrednik  pomiędzy</w:t>
+      </w:r>
+      <w:proofErr w:type="gramEnd"/>
       <w:r>
         <w:rPr>
           <w:lang w:val="pl-PL"/>
         </w:rPr>
-        <w:t>nabywcami  (instytucjonalnymi,  w  tym  innymi  hurtowniam</w:t>
+        <w:t xml:space="preserve">  dostawcami  towarów  (producentami,  innymi  hurtowniami)  a  klientami-</w:t>
+      </w:r>
+    </w:p>
+    <w:p>
+      <w:pPr>
+        <w:rPr>
+          <w:lang w:val="pl-PL"/>
+        </w:rPr>
+      </w:pPr>
+      <w:proofErr w:type="gramStart"/>
+      <w:r>
+        <w:rPr>
+          <w:lang w:val="pl-PL"/>
+        </w:rPr>
+        <w:t>nabywcami  (</w:t>
+      </w:r>
+      <w:proofErr w:type="gramEnd"/>
+      <w:r>
+        <w:rPr>
+          <w:lang w:val="pl-PL"/>
+        </w:rPr>
+        <w:t>instytucjonalnymi,  w  tym  innymi  hurtowniam</w:t>
       </w:r>
       <w:r>
         <w:rPr>
@@ -123,31 +167,68 @@
         </w:rPr>
         <w:t>.</w:t>
       </w:r>
+      <w:r>
+        <w:rPr>
+          <w:lang w:val="pl-PL"/>
+        </w:rPr>
+        <w:t xml:space="preserve"> Dział sprzedaży zajmuje się przyjmowaniem zamówień od klientów </w:t>
+      </w:r>
+      <w:proofErr w:type="gramStart"/>
+      <w:r>
+        <w:rPr>
+          <w:lang w:val="pl-PL"/>
+        </w:rPr>
+        <w:t>oraz,</w:t>
+      </w:r>
+      <w:proofErr w:type="gramEnd"/>
+      <w:r>
+        <w:rPr>
+          <w:lang w:val="pl-PL"/>
+        </w:rPr>
+        <w:t xml:space="preserve"> na podstawie dyspozycyjnych stanów magazynowych towarów, realizuje kompletację towarów w zamówieniach i wystawia dowody sprzedaży, które są podstawą do wydania towarów z magazynu określonym klientom. </w:t>
+      </w:r>
+      <w:bookmarkStart w:id="2" w:name="_GoBack"/>
+      <w:bookmarkEnd w:id="2"/>
     </w:p>
     <w:p>
       <w:pPr>
         <w:pStyle w:val="Nagwek1"/>
       </w:pPr>
-      <w:bookmarkStart w:id="2" w:name="_Toc512930906"/>
-      <w:bookmarkStart w:id="3" w:name="_Toc20715755"/>
+      <w:bookmarkStart w:id="3" w:name="_Toc512930906"/>
+      <w:bookmarkStart w:id="4" w:name="_Toc20715755"/>
+      <w:proofErr w:type="spellStart"/>
       <w:r>
         <w:t>Po</w:t>
       </w:r>
       <w:bookmarkEnd w:id="0"/>
       <w:bookmarkEnd w:id="1"/>
-      <w:bookmarkEnd w:id="2"/>
       <w:bookmarkEnd w:id="3"/>
-      <w:r>
-        <w:t xml:space="preserve">zycjonowanie </w:t>
+      <w:bookmarkEnd w:id="4"/>
+      <w:r>
+        <w:t>zycjonowanie</w:t>
+      </w:r>
+      <w:proofErr w:type="spellEnd"/>
+      <w:r>
+        <w:t xml:space="preserve"> </w:t>
       </w:r>
     </w:p>
     <w:p>
       <w:pPr>
         <w:pStyle w:val="Nagwek2"/>
       </w:pPr>
-      <w:r>
-        <w:t>Sformułowanie problemu</w:t>
-      </w:r>
+      <w:proofErr w:type="spellStart"/>
+      <w:r>
+        <w:t>Sformułowanie</w:t>
+      </w:r>
+      <w:proofErr w:type="spellEnd"/>
+      <w:r>
+        <w:t xml:space="preserve"> </w:t>
+      </w:r>
+      <w:proofErr w:type="spellStart"/>
+      <w:r>
+        <w:t>problemu</w:t>
+      </w:r>
+      <w:proofErr w:type="spellEnd"/>
     </w:p>
     <w:p>
       <w:pPr>
@@ -234,9 +315,11 @@
               <w:keepNext/>
               <w:ind w:left="72"/>
             </w:pPr>
+            <w:proofErr w:type="spellStart"/>
             <w:r>
               <w:t>Dotyczy</w:t>
             </w:r>
+            <w:proofErr w:type="spellEnd"/>
           </w:p>
         </w:tc>
         <w:tc>
@@ -259,14 +342,30 @@
               <w:rPr>
                 <w:lang w:val="pl-PL"/>
               </w:rPr>
-              <w:t>Pracownicy działu sprzedaży hurtownii</w:t>
-            </w:r>
-            <w:r>
-              <w:rPr>
-                <w:lang w:val="pl-PL"/>
-              </w:rPr>
-              <w:t>, klienci hurtownii</w:t>
-            </w:r>
+              <w:t xml:space="preserve">Pracownicy działu sprzedaży </w:t>
+            </w:r>
+            <w:proofErr w:type="spellStart"/>
+            <w:r>
+              <w:rPr>
+                <w:lang w:val="pl-PL"/>
+              </w:rPr>
+              <w:t>hurtownii</w:t>
+            </w:r>
+            <w:proofErr w:type="spellEnd"/>
+            <w:r>
+              <w:rPr>
+                <w:lang w:val="pl-PL"/>
+              </w:rPr>
+              <w:t xml:space="preserve">, klienci </w:t>
+            </w:r>
+            <w:proofErr w:type="spellStart"/>
+            <w:r>
+              <w:rPr>
+                <w:lang w:val="pl-PL"/>
+              </w:rPr>
+              <w:t>hurtownii</w:t>
+            </w:r>
+            <w:proofErr w:type="spellEnd"/>
           </w:p>
         </w:tc>
       </w:tr>
@@ -288,9 +387,19 @@
               <w:keepNext/>
               <w:ind w:left="72"/>
             </w:pPr>
-            <w:r>
-              <w:t>Wpływ problemu</w:t>
-            </w:r>
+            <w:proofErr w:type="spellStart"/>
+            <w:r>
+              <w:t>Wpływ</w:t>
+            </w:r>
+            <w:proofErr w:type="spellEnd"/>
+            <w:r>
+              <w:t xml:space="preserve"> </w:t>
+            </w:r>
+            <w:proofErr w:type="spellStart"/>
+            <w:r>
+              <w:t>problemu</w:t>
+            </w:r>
+            <w:proofErr w:type="spellEnd"/>
           </w:p>
         </w:tc>
         <w:tc>
@@ -347,9 +456,19 @@
               <w:pStyle w:val="Tekstpodstawowy"/>
               <w:ind w:left="72"/>
             </w:pPr>
-            <w:r>
-              <w:t>Pomyślne rozwiązanie</w:t>
-            </w:r>
+            <w:proofErr w:type="spellStart"/>
+            <w:r>
+              <w:t>Pomyślne</w:t>
+            </w:r>
+            <w:proofErr w:type="spellEnd"/>
+            <w:r>
+              <w:t xml:space="preserve"> </w:t>
+            </w:r>
+            <w:proofErr w:type="spellStart"/>
+            <w:r>
+              <w:t>rozwiązanie</w:t>
+            </w:r>
+            <w:proofErr w:type="spellEnd"/>
           </w:p>
         </w:tc>
         <w:tc>
@@ -406,9 +525,27 @@
       <w:pPr>
         <w:pStyle w:val="Nagwek2"/>
       </w:pPr>
-      <w:r>
-        <w:t>Opis pozycji produktu</w:t>
-      </w:r>
+      <w:proofErr w:type="spellStart"/>
+      <w:r>
+        <w:t>Opis</w:t>
+      </w:r>
+      <w:proofErr w:type="spellEnd"/>
+      <w:r>
+        <w:t xml:space="preserve"> </w:t>
+      </w:r>
+      <w:proofErr w:type="spellStart"/>
+      <w:r>
+        <w:t>pozycji</w:t>
+      </w:r>
+      <w:proofErr w:type="spellEnd"/>
+      <w:r>
+        <w:t xml:space="preserve"> </w:t>
+      </w:r>
+      <w:proofErr w:type="spellStart"/>
+      <w:r>
+        <w:t>produktu</w:t>
+      </w:r>
+      <w:proofErr w:type="spellEnd"/>
     </w:p>
     <w:p>
       <w:pPr>
@@ -447,9 +584,11 @@
               <w:keepNext/>
               <w:ind w:left="72"/>
             </w:pPr>
+            <w:proofErr w:type="spellStart"/>
             <w:r>
               <w:t>Dla</w:t>
             </w:r>
+            <w:proofErr w:type="spellEnd"/>
           </w:p>
         </w:tc>
         <w:tc>
@@ -465,9 +604,19 @@
             <w:pPr>
               <w:pStyle w:val="InfoBlue"/>
             </w:pPr>
-            <w:r>
-              <w:t>Hurtownia towarów</w:t>
-            </w:r>
+            <w:proofErr w:type="spellStart"/>
+            <w:r>
+              <w:t>Hurtownia</w:t>
+            </w:r>
+            <w:proofErr w:type="spellEnd"/>
+            <w:r>
+              <w:t xml:space="preserve"> </w:t>
+            </w:r>
+            <w:proofErr w:type="spellStart"/>
+            <w:r>
+              <w:t>towarów</w:t>
+            </w:r>
+            <w:proofErr w:type="spellEnd"/>
           </w:p>
         </w:tc>
       </w:tr>
@@ -489,9 +638,11 @@
               <w:keepNext/>
               <w:ind w:left="72"/>
             </w:pPr>
+            <w:proofErr w:type="spellStart"/>
             <w:r>
               <w:t>Który</w:t>
             </w:r>
+            <w:proofErr w:type="spellEnd"/>
           </w:p>
         </w:tc>
         <w:tc>
@@ -544,7 +695,23 @@
               <w:ind w:left="72"/>
             </w:pPr>
             <w:r>
-              <w:t>(Nazwa produktu)</w:t>
+              <w:t>(</w:t>
+            </w:r>
+            <w:proofErr w:type="spellStart"/>
+            <w:r>
+              <w:t>Nazwa</w:t>
+            </w:r>
+            <w:proofErr w:type="spellEnd"/>
+            <w:r>
+              <w:t xml:space="preserve"> </w:t>
+            </w:r>
+            <w:proofErr w:type="spellStart"/>
+            <w:r>
+              <w:t>produktu</w:t>
+            </w:r>
+            <w:proofErr w:type="spellEnd"/>
+            <w:r>
+              <w:t>)</w:t>
             </w:r>
           </w:p>
         </w:tc>
@@ -597,9 +764,11 @@
               <w:keepNext/>
               <w:ind w:left="72"/>
             </w:pPr>
+            <w:proofErr w:type="spellStart"/>
             <w:r>
               <w:t>Który</w:t>
             </w:r>
+            <w:proofErr w:type="spellEnd"/>
           </w:p>
         </w:tc>
         <w:tc>
@@ -751,20 +920,62 @@
     </w:p>
     <w:p>
       <w:pPr>
-        <w:pStyle w:val="Nagwek1"/>
-      </w:pPr>
-      <w:bookmarkStart w:id="4" w:name="_Toc436203381"/>
-      <w:r>
-        <w:t>Opis udziałowców i użytkowników</w:t>
-      </w:r>
+        <w:pStyle w:val="Tekstpodstawowy"/>
+      </w:pPr>
     </w:p>
     <w:p>
       <w:pPr>
+        <w:pStyle w:val="Nagwek1"/>
+      </w:pPr>
+      <w:bookmarkStart w:id="5" w:name="_Toc436203381"/>
+      <w:proofErr w:type="spellStart"/>
+      <w:r>
+        <w:lastRenderedPageBreak/>
+        <w:t>Opis</w:t>
+      </w:r>
+      <w:proofErr w:type="spellEnd"/>
+      <w:r>
+        <w:t xml:space="preserve"> </w:t>
+      </w:r>
+      <w:proofErr w:type="spellStart"/>
+      <w:r>
+        <w:t>udziałowców</w:t>
+      </w:r>
+      <w:proofErr w:type="spellEnd"/>
+      <w:r>
+        <w:t xml:space="preserve"> </w:t>
+      </w:r>
+      <w:proofErr w:type="spellStart"/>
+      <w:r>
+        <w:t>i</w:t>
+      </w:r>
+      <w:proofErr w:type="spellEnd"/>
+      <w:r>
+        <w:t xml:space="preserve"> </w:t>
+      </w:r>
+      <w:proofErr w:type="spellStart"/>
+      <w:r>
+        <w:t>użytkowników</w:t>
+      </w:r>
+      <w:proofErr w:type="spellEnd"/>
+    </w:p>
+    <w:p>
+      <w:pPr>
         <w:pStyle w:val="Nagwek2"/>
       </w:pPr>
-      <w:r>
-        <w:t>Podsumowanie udziałowców</w:t>
-      </w:r>
+      <w:proofErr w:type="spellStart"/>
+      <w:r>
+        <w:t>Podsumowanie</w:t>
+      </w:r>
+      <w:proofErr w:type="spellEnd"/>
+      <w:r>
+        <w:t xml:space="preserve"> </w:t>
+      </w:r>
+      <w:proofErr w:type="spellStart"/>
+      <w:r>
+        <w:t>udziałowców</w:t>
+      </w:r>
+      <w:proofErr w:type="spellEnd"/>
     </w:p>
     <w:p>
       <w:pPr>
@@ -806,14 +1017,15 @@
                 <w:bCs/>
               </w:rPr>
             </w:pPr>
+            <w:proofErr w:type="spellStart"/>
             <w:r>
               <w:rPr>
                 <w:b/>
                 <w:bCs/>
               </w:rPr>
-              <w:lastRenderedPageBreak/>
               <w:t>Nazwa</w:t>
             </w:r>
+            <w:proofErr w:type="spellEnd"/>
           </w:p>
         </w:tc>
         <w:tc>
@@ -827,6 +1039,7 @@
                 <w:bCs/>
               </w:rPr>
             </w:pPr>
+            <w:proofErr w:type="spellStart"/>
             <w:r>
               <w:rPr>
                 <w:b/>
@@ -834,6 +1047,7 @@
               </w:rPr>
               <w:t>Opis</w:t>
             </w:r>
+            <w:proofErr w:type="spellEnd"/>
           </w:p>
         </w:tc>
         <w:tc>
@@ -847,6 +1061,7 @@
                 <w:bCs/>
               </w:rPr>
             </w:pPr>
+            <w:proofErr w:type="spellStart"/>
             <w:r>
               <w:rPr>
                 <w:b/>
@@ -854,6 +1069,7 @@
               </w:rPr>
               <w:t>Odpowiedzialności</w:t>
             </w:r>
+            <w:proofErr w:type="spellEnd"/>
           </w:p>
         </w:tc>
       </w:tr>
@@ -984,7 +1200,7 @@
                 <w:color w:val="auto"/>
                 <w:lang w:val="pl-PL"/>
               </w:rPr>
-              <w:t>Hurtownia towarów</w:t>
+              <w:t>Prezes hurtowni towarów</w:t>
             </w:r>
           </w:p>
         </w:tc>
@@ -1009,7 +1225,7 @@
                 <w:color w:val="auto"/>
                 <w:lang w:val="pl-PL"/>
               </w:rPr>
-              <w:t xml:space="preserve">Hurtownia towarów. </w:t>
+              <w:t>Reprezentuje stronę nabywcy systemu sprzedaży.</w:t>
             </w:r>
             <w:r>
               <w:rPr>
@@ -1018,33 +1234,33 @@
                 <w:color w:val="auto"/>
                 <w:lang w:val="pl-PL"/>
               </w:rPr>
-              <w:t>Klient firmy M</w:t>
-            </w:r>
-            <w:r>
+              <w:t xml:space="preserve"> </w:t>
+            </w:r>
+          </w:p>
+        </w:tc>
+        <w:tc>
+          <w:tcPr>
+            <w:tcW w:w="3960" w:type="dxa"/>
+          </w:tcPr>
+          <w:p>
+            <w:pPr>
+              <w:pStyle w:val="InfoBlue"/>
               <w:rPr>
                 <w:rFonts w:ascii="Times New Roman" w:hAnsi="Times New Roman"/>
                 <w:i w:val="0"/>
                 <w:color w:val="auto"/>
                 <w:lang w:val="pl-PL"/>
               </w:rPr>
-              <w:t xml:space="preserve">BS, który po zakończeniu prac będzie korzystać z systemu. </w:t>
-            </w:r>
-          </w:p>
-        </w:tc>
-        <w:tc>
-          <w:tcPr>
-            <w:tcW w:w="3960" w:type="dxa"/>
-          </w:tcPr>
-          <w:p>
-            <w:pPr>
-              <w:pStyle w:val="InfoBlue"/>
+            </w:pPr>
+            <w:r>
               <w:rPr>
                 <w:rFonts w:ascii="Times New Roman" w:hAnsi="Times New Roman"/>
                 <w:i w:val="0"/>
                 <w:color w:val="auto"/>
                 <w:lang w:val="pl-PL"/>
               </w:rPr>
-            </w:pPr>
+              <w:t>-</w:t>
+            </w:r>
             <w:r>
               <w:rPr>
                 <w:rFonts w:ascii="Times New Roman" w:hAnsi="Times New Roman"/>
@@ -1052,7 +1268,7 @@
                 <w:color w:val="auto"/>
                 <w:lang w:val="pl-PL"/>
               </w:rPr>
-              <w:t>-zapewnia, że system będzie utrzymywany w firmie MBS przez rok.</w:t>
+              <w:t>zleca wykonanie systemu</w:t>
             </w:r>
           </w:p>
           <w:p>
@@ -1067,6 +1283,21 @@
               <w:rPr>
                 <w:lang w:val="pl-PL"/>
               </w:rPr>
+              <w:t>-formułuje wymagania systemowe</w:t>
+            </w:r>
+          </w:p>
+          <w:p>
+            <w:pPr>
+              <w:pStyle w:val="Tekstpodstawowy"/>
+              <w:ind w:left="0"/>
+              <w:rPr>
+                <w:lang w:val="pl-PL"/>
+              </w:rPr>
+            </w:pPr>
+            <w:r>
+              <w:rPr>
+                <w:lang w:val="pl-PL"/>
+              </w:rPr>
               <w:t>-monitoruje progres projektu</w:t>
             </w:r>
           </w:p>
@@ -1083,6 +1314,181 @@
                 <w:lang w:val="pl-PL"/>
               </w:rPr>
               <w:t>-zapewnia finansowanie projektu</w:t>
+            </w:r>
+          </w:p>
+        </w:tc>
+      </w:tr>
+      <w:tr>
+        <w:tc>
+          <w:tcPr>
+            <w:tcW w:w="1890" w:type="dxa"/>
+          </w:tcPr>
+          <w:p>
+            <w:pPr>
+              <w:pStyle w:val="InfoBlue"/>
+              <w:rPr>
+                <w:rFonts w:ascii="Times New Roman" w:hAnsi="Times New Roman"/>
+                <w:i w:val="0"/>
+                <w:color w:val="auto"/>
+                <w:lang w:val="pl-PL"/>
+              </w:rPr>
+            </w:pPr>
+            <w:r>
+              <w:rPr>
+                <w:rFonts w:ascii="Times New Roman" w:hAnsi="Times New Roman"/>
+                <w:i w:val="0"/>
+                <w:color w:val="auto"/>
+                <w:lang w:val="pl-PL"/>
+              </w:rPr>
+              <w:t>Administrator</w:t>
+            </w:r>
+          </w:p>
+        </w:tc>
+        <w:tc>
+          <w:tcPr>
+            <w:tcW w:w="2610" w:type="dxa"/>
+          </w:tcPr>
+          <w:p>
+            <w:pPr>
+              <w:pStyle w:val="InfoBlue"/>
+              <w:rPr>
+                <w:rFonts w:ascii="Times New Roman" w:hAnsi="Times New Roman"/>
+                <w:i w:val="0"/>
+                <w:color w:val="auto"/>
+                <w:lang w:val="pl-PL"/>
+              </w:rPr>
+            </w:pPr>
+            <w:r>
+              <w:rPr>
+                <w:rFonts w:ascii="Times New Roman" w:hAnsi="Times New Roman"/>
+                <w:i w:val="0"/>
+                <w:color w:val="auto"/>
+                <w:lang w:val="pl-PL"/>
+              </w:rPr>
+              <w:t xml:space="preserve">Osoba odpowiedzialna za poprawne działanie i utrzymanie systemu. </w:t>
+            </w:r>
+          </w:p>
+        </w:tc>
+        <w:tc>
+          <w:tcPr>
+            <w:tcW w:w="3960" w:type="dxa"/>
+          </w:tcPr>
+          <w:p>
+            <w:pPr>
+              <w:pStyle w:val="InfoBlue"/>
+              <w:rPr>
+                <w:rFonts w:ascii="Times New Roman" w:hAnsi="Times New Roman"/>
+                <w:i w:val="0"/>
+                <w:color w:val="auto"/>
+                <w:lang w:val="pl-PL"/>
+              </w:rPr>
+            </w:pPr>
+            <w:r>
+              <w:rPr>
+                <w:rFonts w:ascii="Times New Roman" w:hAnsi="Times New Roman"/>
+                <w:i w:val="0"/>
+                <w:color w:val="auto"/>
+                <w:lang w:val="pl-PL"/>
+              </w:rPr>
+              <w:t>-zarządza dostępem użytkowników do systemu</w:t>
+            </w:r>
+          </w:p>
+          <w:p>
+            <w:pPr>
+              <w:pStyle w:val="Tekstpodstawowy"/>
+              <w:ind w:left="0"/>
+              <w:rPr>
+                <w:lang w:val="pl-PL"/>
+              </w:rPr>
+            </w:pPr>
+            <w:r>
+              <w:rPr>
+                <w:lang w:val="pl-PL"/>
+              </w:rPr>
+              <w:t xml:space="preserve">-odpowiada za </w:t>
+            </w:r>
+            <w:r>
+              <w:rPr>
+                <w:lang w:val="pl-PL"/>
+              </w:rPr>
+              <w:t>sprawne działanie systemu</w:t>
+            </w:r>
+          </w:p>
+        </w:tc>
+      </w:tr>
+      <w:tr>
+        <w:tc>
+          <w:tcPr>
+            <w:tcW w:w="1890" w:type="dxa"/>
+          </w:tcPr>
+          <w:p>
+            <w:pPr>
+              <w:pStyle w:val="InfoBlue"/>
+              <w:rPr>
+                <w:rFonts w:ascii="Times New Roman" w:hAnsi="Times New Roman"/>
+                <w:i w:val="0"/>
+                <w:color w:val="auto"/>
+                <w:lang w:val="pl-PL"/>
+              </w:rPr>
+            </w:pPr>
+            <w:r>
+              <w:rPr>
+                <w:rFonts w:ascii="Times New Roman" w:hAnsi="Times New Roman"/>
+                <w:i w:val="0"/>
+                <w:color w:val="auto"/>
+                <w:lang w:val="pl-PL"/>
+              </w:rPr>
+              <w:t>Użytkownik końcowy</w:t>
+            </w:r>
+          </w:p>
+        </w:tc>
+        <w:tc>
+          <w:tcPr>
+            <w:tcW w:w="2610" w:type="dxa"/>
+          </w:tcPr>
+          <w:p>
+            <w:pPr>
+              <w:pStyle w:val="InfoBlue"/>
+              <w:rPr>
+                <w:rFonts w:ascii="Times New Roman" w:hAnsi="Times New Roman"/>
+                <w:i w:val="0"/>
+                <w:color w:val="auto"/>
+                <w:lang w:val="pl-PL"/>
+              </w:rPr>
+            </w:pPr>
+            <w:r>
+              <w:rPr>
+                <w:rFonts w:ascii="Times New Roman" w:hAnsi="Times New Roman"/>
+                <w:i w:val="0"/>
+                <w:color w:val="auto"/>
+                <w:lang w:val="pl-PL"/>
+              </w:rPr>
+              <w:t>Reprezentuje użytkownika systemu – pracownika hurtowni.</w:t>
+            </w:r>
+          </w:p>
+        </w:tc>
+        <w:tc>
+          <w:tcPr>
+            <w:tcW w:w="3960" w:type="dxa"/>
+          </w:tcPr>
+          <w:p>
+            <w:pPr>
+              <w:pStyle w:val="InfoBlue"/>
+              <w:rPr>
+                <w:rFonts w:ascii="Times New Roman" w:hAnsi="Times New Roman"/>
+                <w:i w:val="0"/>
+                <w:color w:val="auto"/>
+                <w:lang w:val="pl-PL"/>
+              </w:rPr>
+            </w:pPr>
+            <w:r>
+              <w:rPr>
+                <w:rFonts w:ascii="Times New Roman" w:hAnsi="Times New Roman"/>
+                <w:i w:val="0"/>
+                <w:color w:val="auto"/>
+                <w:lang w:val="pl-PL"/>
+              </w:rPr>
+              <w:t>-korzysta z systemu</w:t>
             </w:r>
           </w:p>
         </w:tc>
@@ -1100,9 +1506,19 @@
       <w:pPr>
         <w:pStyle w:val="Nagwek2"/>
       </w:pPr>
-      <w:r>
-        <w:t>Podsumowanie użytkowników</w:t>
-      </w:r>
+      <w:proofErr w:type="spellStart"/>
+      <w:r>
+        <w:t>Podsumowanie</w:t>
+      </w:r>
+      <w:proofErr w:type="spellEnd"/>
+      <w:r>
+        <w:t xml:space="preserve"> </w:t>
+      </w:r>
+      <w:proofErr w:type="spellStart"/>
+      <w:r>
+        <w:t>użytkowników</w:t>
+      </w:r>
+      <w:proofErr w:type="spellEnd"/>
     </w:p>
     <w:p/>
     <w:tbl>
@@ -1140,6 +1556,7 @@
                 <w:bCs/>
               </w:rPr>
             </w:pPr>
+            <w:proofErr w:type="spellStart"/>
             <w:r>
               <w:rPr>
                 <w:b/>
@@ -1147,6 +1564,7 @@
               </w:rPr>
               <w:t>Nazwa</w:t>
             </w:r>
+            <w:proofErr w:type="spellEnd"/>
           </w:p>
         </w:tc>
         <w:tc>
@@ -1160,6 +1578,7 @@
                 <w:bCs/>
               </w:rPr>
             </w:pPr>
+            <w:proofErr w:type="spellStart"/>
             <w:r>
               <w:rPr>
                 <w:b/>
@@ -1167,6 +1586,7 @@
               </w:rPr>
               <w:t>Opis</w:t>
             </w:r>
+            <w:proofErr w:type="spellEnd"/>
           </w:p>
         </w:tc>
         <w:tc>
@@ -1180,6 +1600,7 @@
                 <w:bCs/>
               </w:rPr>
             </w:pPr>
+            <w:proofErr w:type="spellStart"/>
             <w:r>
               <w:rPr>
                 <w:b/>
@@ -1187,6 +1608,7 @@
               </w:rPr>
               <w:t>Odpowiedzialności</w:t>
             </w:r>
+            <w:proofErr w:type="spellEnd"/>
           </w:p>
         </w:tc>
       </w:tr>
@@ -1254,7 +1676,16 @@
                 <w:color w:val="auto"/>
                 <w:lang w:val="pl-PL"/>
               </w:rPr>
-              <w:t xml:space="preserve">-zarządzanie pracownikami, </w:t>
+              <w:t xml:space="preserve">-zarządzanie </w:t>
+            </w:r>
+            <w:r>
+              <w:rPr>
+                <w:rFonts w:ascii="Times New Roman" w:hAnsi="Times New Roman"/>
+                <w:i w:val="0"/>
+                <w:color w:val="auto"/>
+                <w:lang w:val="pl-PL"/>
+              </w:rPr>
+              <w:t>dostępem użytkowników do systemu</w:t>
             </w:r>
           </w:p>
           <w:p>
@@ -1302,6 +1733,7 @@
                 <w:color w:val="auto"/>
               </w:rPr>
             </w:pPr>
+            <w:proofErr w:type="spellStart"/>
             <w:r>
               <w:rPr>
                 <w:i w:val="0"/>
@@ -1309,6 +1741,7 @@
               </w:rPr>
               <w:t>Pracownik</w:t>
             </w:r>
+            <w:proofErr w:type="spellEnd"/>
           </w:p>
         </w:tc>
         <w:tc>
@@ -1376,15 +1809,6 @@
               </w:rPr>
               <w:t>dowody sprzedaży</w:t>
             </w:r>
-          </w:p>
-          <w:p>
-            <w:pPr>
-              <w:pStyle w:val="Tekstpodstawowy"/>
-              <w:ind w:left="0"/>
-              <w:rPr>
-                <w:lang w:val="pl-PL"/>
-              </w:rPr>
-            </w:pPr>
           </w:p>
         </w:tc>
       </w:tr>
@@ -1398,28 +1822,106 @@
     </w:p>
     <w:p>
       <w:pPr>
+        <w:rPr>
+          <w:lang w:val="pl-PL"/>
+        </w:rPr>
+      </w:pPr>
+    </w:p>
+    <w:p>
+      <w:pPr>
+        <w:rPr>
+          <w:lang w:val="pl-PL"/>
+        </w:rPr>
+      </w:pPr>
+    </w:p>
+    <w:p>
+      <w:pPr>
+        <w:rPr>
+          <w:lang w:val="pl-PL"/>
+        </w:rPr>
+      </w:pPr>
+    </w:p>
+    <w:p>
+      <w:pPr>
+        <w:rPr>
+          <w:lang w:val="pl-PL"/>
+        </w:rPr>
+      </w:pPr>
+    </w:p>
+    <w:p>
+      <w:pPr>
+        <w:rPr>
+          <w:lang w:val="pl-PL"/>
+        </w:rPr>
+      </w:pPr>
+    </w:p>
+    <w:p>
+      <w:pPr>
+        <w:rPr>
+          <w:lang w:val="pl-PL"/>
+        </w:rPr>
+      </w:pPr>
+    </w:p>
+    <w:p>
+      <w:pPr>
+        <w:rPr>
+          <w:lang w:val="pl-PL"/>
+        </w:rPr>
+      </w:pPr>
+    </w:p>
+    <w:p>
+      <w:pPr>
         <w:pStyle w:val="Nagwek1"/>
       </w:pPr>
-      <w:bookmarkStart w:id="5" w:name="_Toc436203387"/>
-      <w:bookmarkStart w:id="6" w:name="_Toc452813590"/>
-      <w:bookmarkStart w:id="7" w:name="_Toc512930915"/>
-      <w:bookmarkStart w:id="8" w:name="_Toc20715760"/>
-      <w:bookmarkEnd w:id="4"/>
-      <w:r>
-        <w:t>Opis produktu</w:t>
-      </w:r>
+      <w:bookmarkStart w:id="6" w:name="_Toc436203387"/>
+      <w:bookmarkStart w:id="7" w:name="_Toc452813590"/>
+      <w:bookmarkStart w:id="8" w:name="_Toc512930915"/>
+      <w:bookmarkStart w:id="9" w:name="_Toc20715760"/>
       <w:bookmarkEnd w:id="5"/>
+      <w:proofErr w:type="spellStart"/>
+      <w:r>
+        <w:lastRenderedPageBreak/>
+        <w:t>Opis</w:t>
+      </w:r>
+      <w:proofErr w:type="spellEnd"/>
+      <w:r>
+        <w:t xml:space="preserve"> </w:t>
+      </w:r>
+      <w:proofErr w:type="spellStart"/>
+      <w:r>
+        <w:t>produktu</w:t>
+      </w:r>
       <w:bookmarkEnd w:id="6"/>
       <w:bookmarkEnd w:id="7"/>
       <w:bookmarkEnd w:id="8"/>
+      <w:bookmarkEnd w:id="9"/>
+      <w:proofErr w:type="spellEnd"/>
     </w:p>
     <w:p>
       <w:pPr>
         <w:pStyle w:val="Nagwek2"/>
       </w:pPr>
-      <w:r>
-        <w:t>Potrzeby i cechy</w:t>
-      </w:r>
+      <w:proofErr w:type="spellStart"/>
+      <w:r>
+        <w:t>Potrzeby</w:t>
+      </w:r>
+      <w:proofErr w:type="spellEnd"/>
+      <w:r>
+        <w:t xml:space="preserve"> </w:t>
+      </w:r>
+      <w:proofErr w:type="spellStart"/>
+      <w:r>
+        <w:t>i</w:t>
+      </w:r>
+      <w:proofErr w:type="spellEnd"/>
+      <w:r>
+        <w:t xml:space="preserve"> </w:t>
+      </w:r>
+      <w:proofErr w:type="spellStart"/>
+      <w:r>
+        <w:t>cechy</w:t>
+      </w:r>
+      <w:proofErr w:type="spellEnd"/>
     </w:p>
     <w:p>
       <w:pPr>
@@ -1473,6 +1975,7 @@
                 <w:bCs/>
               </w:rPr>
             </w:pPr>
+            <w:proofErr w:type="spellStart"/>
             <w:r>
               <w:rPr>
                 <w:b/>
@@ -1480,6 +1983,7 @@
               </w:rPr>
               <w:t>Potrzeba</w:t>
             </w:r>
+            <w:proofErr w:type="spellEnd"/>
           </w:p>
         </w:tc>
         <w:tc>
@@ -1495,6 +1999,7 @@
                 <w:bCs/>
               </w:rPr>
             </w:pPr>
+            <w:proofErr w:type="spellStart"/>
             <w:r>
               <w:rPr>
                 <w:b/>
@@ -1502,6 +2007,7 @@
               </w:rPr>
               <w:t>Priorytet</w:t>
             </w:r>
+            <w:proofErr w:type="spellEnd"/>
           </w:p>
         </w:tc>
         <w:tc>
@@ -1517,6 +2023,7 @@
                 <w:bCs/>
               </w:rPr>
             </w:pPr>
+            <w:proofErr w:type="spellStart"/>
             <w:r>
               <w:rPr>
                 <w:b/>
@@ -1524,6 +2031,7 @@
               </w:rPr>
               <w:t>Cechy</w:t>
             </w:r>
+            <w:proofErr w:type="spellEnd"/>
           </w:p>
         </w:tc>
         <w:tc>
@@ -1539,13 +2047,31 @@
                 <w:bCs/>
               </w:rPr>
             </w:pPr>
+            <w:proofErr w:type="spellStart"/>
             <w:r>
               <w:rPr>
                 <w:b/>
                 <w:bCs/>
               </w:rPr>
-              <w:t>Planowane wydanie</w:t>
-            </w:r>
+              <w:t>Planowane</w:t>
+            </w:r>
+            <w:proofErr w:type="spellEnd"/>
+            <w:r>
+              <w:rPr>
+                <w:b/>
+                <w:bCs/>
+              </w:rPr>
+              <w:t xml:space="preserve"> </w:t>
+            </w:r>
+            <w:proofErr w:type="spellStart"/>
+            <w:r>
+              <w:rPr>
+                <w:b/>
+                <w:bCs/>
+              </w:rPr>
+              <w:t>wydanie</w:t>
+            </w:r>
+            <w:proofErr w:type="spellEnd"/>
           </w:p>
         </w:tc>
       </w:tr>
@@ -1644,8 +2170,6 @@
               </w:rPr>
               <w:t>-System automatycznie aktualizuje stany magazynowe po przyjęciu zamówienia</w:t>
             </w:r>
-            <w:bookmarkStart w:id="9" w:name="_GoBack"/>
-            <w:bookmarkEnd w:id="9"/>
             <w:r>
               <w:rPr>
                 <w:lang w:val="pl-PL"/>
@@ -1692,7 +2216,6 @@
               <w:rPr>
                 <w:lang w:val="pl-PL"/>
               </w:rPr>
-              <w:lastRenderedPageBreak/>
               <w:t>Ułatwiony wgląd do historii zamówień</w:t>
             </w:r>
           </w:p>
@@ -1709,12 +2232,14 @@
                 <w:lang w:val="pl-PL"/>
               </w:rPr>
             </w:pPr>
+            <w:proofErr w:type="spellStart"/>
             <w:r>
               <w:rPr>
                 <w:lang w:val="pl-PL"/>
               </w:rPr>
               <w:t>Must</w:t>
             </w:r>
+            <w:proofErr w:type="spellEnd"/>
           </w:p>
         </w:tc>
         <w:tc>
@@ -1979,12 +2504,14 @@
                 <w:lang w:val="pl-PL"/>
               </w:rPr>
             </w:pPr>
+            <w:proofErr w:type="spellStart"/>
             <w:r>
               <w:rPr>
                 <w:lang w:val="pl-PL"/>
               </w:rPr>
               <w:t>Must</w:t>
             </w:r>
+            <w:proofErr w:type="spellEnd"/>
           </w:p>
         </w:tc>
         <w:tc>
@@ -2085,12 +2612,14 @@
                 <w:lang w:val="pl-PL"/>
               </w:rPr>
             </w:pPr>
+            <w:proofErr w:type="spellStart"/>
             <w:r>
               <w:rPr>
                 <w:lang w:val="pl-PL"/>
               </w:rPr>
               <w:t>Must</w:t>
             </w:r>
+            <w:proofErr w:type="spellEnd"/>
           </w:p>
         </w:tc>
         <w:tc>
@@ -2139,9 +2668,27 @@
       <w:pPr>
         <w:pStyle w:val="Nagwek2"/>
       </w:pPr>
-      <w:r>
-        <w:t>Inne wymagania produktowe</w:t>
-      </w:r>
+      <w:proofErr w:type="spellStart"/>
+      <w:r>
+        <w:t>Inne</w:t>
+      </w:r>
+      <w:proofErr w:type="spellEnd"/>
+      <w:r>
+        <w:t xml:space="preserve"> </w:t>
+      </w:r>
+      <w:proofErr w:type="spellStart"/>
+      <w:r>
+        <w:t>wymagania</w:t>
+      </w:r>
+      <w:proofErr w:type="spellEnd"/>
+      <w:r>
+        <w:t xml:space="preserve"> </w:t>
+      </w:r>
+      <w:proofErr w:type="spellStart"/>
+      <w:r>
+        <w:t>produktowe</w:t>
+      </w:r>
+      <w:proofErr w:type="spellEnd"/>
     </w:p>
     <w:p>
       <w:pPr>
@@ -2182,7 +2729,11 @@
         <w:t xml:space="preserve">Vision </w:t>
       </w:r>
       <w:r>
-        <w:t xml:space="preserve">document. For example, an assumption may state that a specific operating system will be available for the hardware designated for the software product. If the operating system is not available, the </w:t>
+        <w:t xml:space="preserve">document. For example, an assumption may state that a specific operating system will be available for the </w:t>
+      </w:r>
+      <w:r>
+        <w:lastRenderedPageBreak/>
+        <w:t xml:space="preserve">hardware designated for the software product. If the operating system is not available, the </w:t>
       </w:r>
       <w:r>
         <w:rPr>
@@ -2246,6 +2797,7 @@
                 <w:bCs/>
               </w:rPr>
             </w:pPr>
+            <w:proofErr w:type="spellStart"/>
             <w:r>
               <w:rPr>
                 <w:b/>
@@ -2253,6 +2805,7 @@
               </w:rPr>
               <w:t>Wymaganie</w:t>
             </w:r>
+            <w:proofErr w:type="spellEnd"/>
           </w:p>
         </w:tc>
         <w:tc>
@@ -2268,6 +2821,7 @@
                 <w:bCs/>
               </w:rPr>
             </w:pPr>
+            <w:proofErr w:type="spellStart"/>
             <w:r>
               <w:rPr>
                 <w:b/>
@@ -2275,6 +2829,7 @@
               </w:rPr>
               <w:t>Priorytet</w:t>
             </w:r>
+            <w:proofErr w:type="spellEnd"/>
           </w:p>
         </w:tc>
         <w:tc>
@@ -2290,13 +2845,31 @@
                 <w:bCs/>
               </w:rPr>
             </w:pPr>
+            <w:proofErr w:type="spellStart"/>
             <w:r>
               <w:rPr>
                 <w:b/>
                 <w:bCs/>
               </w:rPr>
-              <w:t>Planowane wydanie</w:t>
-            </w:r>
+              <w:t>Planowane</w:t>
+            </w:r>
+            <w:proofErr w:type="spellEnd"/>
+            <w:r>
+              <w:rPr>
+                <w:b/>
+                <w:bCs/>
+              </w:rPr>
+              <w:t xml:space="preserve"> </w:t>
+            </w:r>
+            <w:proofErr w:type="spellStart"/>
+            <w:r>
+              <w:rPr>
+                <w:b/>
+                <w:bCs/>
+              </w:rPr>
+              <w:t>wydanie</w:t>
+            </w:r>
+            <w:proofErr w:type="spellEnd"/>
           </w:p>
         </w:tc>
       </w:tr>
@@ -2310,9 +2883,19 @@
               <w:pStyle w:val="Tekstpodstawowy"/>
               <w:ind w:left="0"/>
             </w:pPr>
-            <w:r>
-              <w:t>Przejrzysty interfejs</w:t>
-            </w:r>
+            <w:proofErr w:type="spellStart"/>
+            <w:r>
+              <w:t>Przejrzysty</w:t>
+            </w:r>
+            <w:proofErr w:type="spellEnd"/>
+            <w:r>
+              <w:t xml:space="preserve"> </w:t>
+            </w:r>
+            <w:proofErr w:type="spellStart"/>
+            <w:r>
+              <w:t>interfejs</w:t>
+            </w:r>
+            <w:proofErr w:type="spellEnd"/>
           </w:p>
         </w:tc>
         <w:tc>
@@ -2357,9 +2940,27 @@
               <w:pStyle w:val="Tekstpodstawowy"/>
               <w:ind w:left="0"/>
             </w:pPr>
-            <w:r>
-              <w:t>Odpowiedni sprzęt komputerowy</w:t>
-            </w:r>
+            <w:proofErr w:type="spellStart"/>
+            <w:r>
+              <w:t>Odpowiedni</w:t>
+            </w:r>
+            <w:proofErr w:type="spellEnd"/>
+            <w:r>
+              <w:t xml:space="preserve"> </w:t>
+            </w:r>
+            <w:proofErr w:type="spellStart"/>
+            <w:r>
+              <w:t>sprzęt</w:t>
+            </w:r>
+            <w:proofErr w:type="spellEnd"/>
+            <w:r>
+              <w:t xml:space="preserve"> </w:t>
+            </w:r>
+            <w:proofErr w:type="spellStart"/>
+            <w:r>
+              <w:t>komputerowy</w:t>
+            </w:r>
+            <w:proofErr w:type="spellEnd"/>
           </w:p>
         </w:tc>
         <w:tc>
@@ -2405,7 +3006,15 @@
               <w:ind w:left="0"/>
             </w:pPr>
             <w:r>
-              <w:t>System operacyjny Windows</w:t>
+              <w:t xml:space="preserve">System </w:t>
+            </w:r>
+            <w:proofErr w:type="spellStart"/>
+            <w:r>
+              <w:t>operacyjny</w:t>
+            </w:r>
+            <w:proofErr w:type="spellEnd"/>
+            <w:r>
+              <w:t xml:space="preserve"> Windows</w:t>
             </w:r>
           </w:p>
         </w:tc>
@@ -2451,9 +3060,19 @@
               <w:pStyle w:val="Tekstpodstawowy"/>
               <w:ind w:left="0"/>
             </w:pPr>
-            <w:r>
-              <w:t>wdrożenie system do hurtowni</w:t>
-            </w:r>
+            <w:proofErr w:type="spellStart"/>
+            <w:r>
+              <w:t>wdrożenie</w:t>
+            </w:r>
+            <w:proofErr w:type="spellEnd"/>
+            <w:r>
+              <w:t xml:space="preserve"> system do </w:t>
+            </w:r>
+            <w:proofErr w:type="spellStart"/>
+            <w:r>
+              <w:t>hurtowni</w:t>
+            </w:r>
+            <w:proofErr w:type="spellEnd"/>
           </w:p>
         </w:tc>
         <w:tc>
@@ -2498,9 +3117,27 @@
               <w:pStyle w:val="Tekstpodstawowy"/>
               <w:ind w:left="0"/>
             </w:pPr>
-            <w:r>
-              <w:t>Instrukcja obsługi systemu</w:t>
-            </w:r>
+            <w:proofErr w:type="spellStart"/>
+            <w:r>
+              <w:t>Instrukcja</w:t>
+            </w:r>
+            <w:proofErr w:type="spellEnd"/>
+            <w:r>
+              <w:t xml:space="preserve"> </w:t>
+            </w:r>
+            <w:proofErr w:type="spellStart"/>
+            <w:r>
+              <w:t>obsługi</w:t>
+            </w:r>
+            <w:proofErr w:type="spellEnd"/>
+            <w:r>
+              <w:t xml:space="preserve"> </w:t>
+            </w:r>
+            <w:proofErr w:type="spellStart"/>
+            <w:r>
+              <w:t>systemu</w:t>
+            </w:r>
+            <w:proofErr w:type="spellEnd"/>
           </w:p>
         </w:tc>
         <w:tc>
@@ -2554,7 +3191,7 @@
 </file>
 
 <file path=word/endnotes.xml><?xml version="1.0" encoding="utf-8"?>
-<w:endnotes xmlns:wpc="http://schemas.microsoft.com/office/word/2010/wordprocessingCanvas" xmlns:cx="http://schemas.microsoft.com/office/drawing/2014/chartex" xmlns:cx1="http://schemas.microsoft.com/office/drawing/2015/9/8/chartex" xmlns:cx2="http://schemas.microsoft.com/office/drawing/2015/10/21/chartex" xmlns:cx3="http://schemas.microsoft.com/office/drawing/2016/5/9/chartex" xmlns:cx4="http://schemas.microsoft.com/office/drawing/2016/5/10/chartex" xmlns:cx5="http://schemas.microsoft.com/office/drawing/2016/5/11/chartex" xmlns:cx6="http://schemas.microsoft.com/office/drawing/2016/5/12/chartex" xmlns:cx7="http://schemas.microsoft.com/office/drawing/2016/5/13/chartex" xmlns:cx8="http://schemas.microsoft.com/office/drawing/2016/5/14/chartex" xmlns:mc="http://schemas.openxmlformats.org/markup-compatibility/2006" xmlns:aink="http://schemas.microsoft.com/office/drawing/2016/ink" xmlns:am3d="http://schemas.microsoft.com/office/drawing/2017/model3d" xmlns:o="urn:schemas-microsoft-com:office:office" xmlns:r="http://schemas.openxmlformats.org/officeDocument/2006/relationships" xmlns:m="http://schemas.openxmlformats.org/officeDocument/2006/math" xmlns:v="urn:schemas-microsoft-com:vml" xmlns:wp14="http://schemas.microsoft.com/office/word/2010/wordprocessingDrawing" xmlns:wp="http://schemas.openxmlformats.org/drawingml/2006/wordprocessingDrawing" xmlns:w10="urn:schemas-microsoft-com:office:word" xmlns:w="http://schemas.openxmlformats.org/wordprocessingml/2006/main" xmlns:w14="http://schemas.microsoft.com/office/word/2010/wordml" xmlns:w15="http://schemas.microsoft.com/office/word/2012/wordml" xmlns:w16cid="http://schemas.microsoft.com/office/word/2016/wordml/cid" xmlns:w16se="http://schemas.microsoft.com/office/word/2015/wordml/symex" xmlns:wpg="http://schemas.microsoft.com/office/word/2010/wordprocessingGroup" xmlns:wpi="http://schemas.microsoft.com/office/word/2010/wordprocessingInk" xmlns:wne="http://schemas.microsoft.com/office/word/2006/wordml" xmlns:wps="http://schemas.microsoft.com/office/word/2010/wordprocessingShape" mc:Ignorable="w14 w15 w16se w16cid wp14">
+<w:endnotes xmlns:wpc="http://schemas.microsoft.com/office/word/2010/wordprocessingCanvas" xmlns:cx="http://schemas.microsoft.com/office/drawing/2014/chartex" xmlns:cx1="http://schemas.microsoft.com/office/drawing/2015/9/8/chartex" xmlns:cx2="http://schemas.microsoft.com/office/drawing/2015/10/21/chartex" xmlns:cx3="http://schemas.microsoft.com/office/drawing/2016/5/9/chartex" xmlns:cx4="http://schemas.microsoft.com/office/drawing/2016/5/10/chartex" xmlns:cx5="http://schemas.microsoft.com/office/drawing/2016/5/11/chartex" xmlns:cx6="http://schemas.microsoft.com/office/drawing/2016/5/12/chartex" xmlns:cx7="http://schemas.microsoft.com/office/drawing/2016/5/13/chartex" xmlns:cx8="http://schemas.microsoft.com/office/drawing/2016/5/14/chartex" xmlns:mc="http://schemas.openxmlformats.org/markup-compatibility/2006" xmlns:aink="http://schemas.microsoft.com/office/drawing/2016/ink" xmlns:am3d="http://schemas.microsoft.com/office/drawing/2017/model3d" xmlns:o="urn:schemas-microsoft-com:office:office" xmlns:r="http://schemas.openxmlformats.org/officeDocument/2006/relationships" xmlns:m="http://schemas.openxmlformats.org/officeDocument/2006/math" xmlns:v="urn:schemas-microsoft-com:vml" xmlns:wp14="http://schemas.microsoft.com/office/word/2010/wordprocessingDrawing" xmlns:wp="http://schemas.openxmlformats.org/drawingml/2006/wordprocessingDrawing" xmlns:w10="urn:schemas-microsoft-com:office:word" xmlns:w="http://schemas.openxmlformats.org/wordprocessingml/2006/main" xmlns:w14="http://schemas.microsoft.com/office/word/2010/wordml" xmlns:w15="http://schemas.microsoft.com/office/word/2012/wordml" xmlns:w16se="http://schemas.microsoft.com/office/word/2015/wordml/symex" xmlns:wpg="http://schemas.microsoft.com/office/word/2010/wordprocessingGroup" xmlns:wpi="http://schemas.microsoft.com/office/word/2010/wordprocessingInk" xmlns:wne="http://schemas.microsoft.com/office/word/2006/wordml" xmlns:wps="http://schemas.microsoft.com/office/word/2010/wordprocessingShape" mc:Ignorable="w14 w15 w16se wp14">
   <w:endnote w:type="separator" w:id="-1">
     <w:p>
       <w:pPr>
@@ -2579,7 +3216,7 @@
 </file>
 
 <file path=word/footer1.xml><?xml version="1.0" encoding="utf-8"?>
-<w:ftr xmlns:wpc="http://schemas.microsoft.com/office/word/2010/wordprocessingCanvas" xmlns:cx="http://schemas.microsoft.com/office/drawing/2014/chartex" xmlns:cx1="http://schemas.microsoft.com/office/drawing/2015/9/8/chartex" xmlns:cx2="http://schemas.microsoft.com/office/drawing/2015/10/21/chartex" xmlns:cx3="http://schemas.microsoft.com/office/drawing/2016/5/9/chartex" xmlns:cx4="http://schemas.microsoft.com/office/drawing/2016/5/10/chartex" xmlns:cx5="http://schemas.microsoft.com/office/drawing/2016/5/11/chartex" xmlns:cx6="http://schemas.microsoft.com/office/drawing/2016/5/12/chartex" xmlns:cx7="http://schemas.microsoft.com/office/drawing/2016/5/13/chartex" xmlns:cx8="http://schemas.microsoft.com/office/drawing/2016/5/14/chartex" xmlns:mc="http://schemas.openxmlformats.org/markup-compatibility/2006" xmlns:aink="http://schemas.microsoft.com/office/drawing/2016/ink" xmlns:am3d="http://schemas.microsoft.com/office/drawing/2017/model3d" xmlns:o="urn:schemas-microsoft-com:office:office" xmlns:r="http://schemas.openxmlformats.org/officeDocument/2006/relationships" xmlns:m="http://schemas.openxmlformats.org/officeDocument/2006/math" xmlns:v="urn:schemas-microsoft-com:vml" xmlns:wp14="http://schemas.microsoft.com/office/word/2010/wordprocessingDrawing" xmlns:wp="http://schemas.openxmlformats.org/drawingml/2006/wordprocessingDrawing" xmlns:w10="urn:schemas-microsoft-com:office:word" xmlns:w="http://schemas.openxmlformats.org/wordprocessingml/2006/main" xmlns:w14="http://schemas.microsoft.com/office/word/2010/wordml" xmlns:w15="http://schemas.microsoft.com/office/word/2012/wordml" xmlns:w16cid="http://schemas.microsoft.com/office/word/2016/wordml/cid" xmlns:w16se="http://schemas.microsoft.com/office/word/2015/wordml/symex" xmlns:wpg="http://schemas.microsoft.com/office/word/2010/wordprocessingGroup" xmlns:wpi="http://schemas.microsoft.com/office/word/2010/wordprocessingInk" xmlns:wne="http://schemas.microsoft.com/office/word/2006/wordml" xmlns:wps="http://schemas.microsoft.com/office/word/2010/wordprocessingShape" mc:Ignorable="w14 w15 w16se w16cid wp14">
+<w:ftr xmlns:wpc="http://schemas.microsoft.com/office/word/2010/wordprocessingCanvas" xmlns:cx="http://schemas.microsoft.com/office/drawing/2014/chartex" xmlns:cx1="http://schemas.microsoft.com/office/drawing/2015/9/8/chartex" xmlns:cx2="http://schemas.microsoft.com/office/drawing/2015/10/21/chartex" xmlns:cx3="http://schemas.microsoft.com/office/drawing/2016/5/9/chartex" xmlns:cx4="http://schemas.microsoft.com/office/drawing/2016/5/10/chartex" xmlns:cx5="http://schemas.microsoft.com/office/drawing/2016/5/11/chartex" xmlns:cx6="http://schemas.microsoft.com/office/drawing/2016/5/12/chartex" xmlns:cx7="http://schemas.microsoft.com/office/drawing/2016/5/13/chartex" xmlns:cx8="http://schemas.microsoft.com/office/drawing/2016/5/14/chartex" xmlns:mc="http://schemas.openxmlformats.org/markup-compatibility/2006" xmlns:aink="http://schemas.microsoft.com/office/drawing/2016/ink" xmlns:am3d="http://schemas.microsoft.com/office/drawing/2017/model3d" xmlns:o="urn:schemas-microsoft-com:office:office" xmlns:r="http://schemas.openxmlformats.org/officeDocument/2006/relationships" xmlns:m="http://schemas.openxmlformats.org/officeDocument/2006/math" xmlns:v="urn:schemas-microsoft-com:vml" xmlns:wp14="http://schemas.microsoft.com/office/word/2010/wordprocessingDrawing" xmlns:wp="http://schemas.openxmlformats.org/drawingml/2006/wordprocessingDrawing" xmlns:w10="urn:schemas-microsoft-com:office:word" xmlns:w="http://schemas.openxmlformats.org/wordprocessingml/2006/main" xmlns:w14="http://schemas.microsoft.com/office/word/2010/wordml" xmlns:w15="http://schemas.microsoft.com/office/word/2012/wordml" xmlns:w16se="http://schemas.microsoft.com/office/word/2015/wordml/symex" xmlns:wpg="http://schemas.microsoft.com/office/word/2010/wordprocessingGroup" xmlns:wpi="http://schemas.microsoft.com/office/word/2010/wordprocessingInk" xmlns:wne="http://schemas.microsoft.com/office/word/2006/wordml" xmlns:wps="http://schemas.microsoft.com/office/word/2010/wordprocessingShape" mc:Ignorable="w14 w15 w16se wp14">
   <w:tbl>
     <w:tblPr>
       <w:tblW w:w="0" w:type="auto"/>
@@ -2636,21 +3273,11 @@
           <w:r>
             <w:sym w:font="Symbol" w:char="F0D3"/>
           </w:r>
-          <w:r>
-            <w:fldChar w:fldCharType="begin"/>
-          </w:r>
-          <w:r>
-            <w:instrText xml:space="preserve"> DOCPROPERTY "Company"  \* MERGEFORMAT </w:instrText>
-          </w:r>
-          <w:r>
-            <w:fldChar w:fldCharType="separate"/>
-          </w:r>
-          <w:r>
-            <w:t>&lt;Company Name&gt;</w:t>
-          </w:r>
-          <w:r>
-            <w:fldChar w:fldCharType="end"/>
-          </w:r>
+          <w:fldSimple w:instr=" DOCPROPERTY &quot;Company&quot;  \* MERGEFORMAT ">
+            <w:r>
+              <w:t>&lt;Company Name&gt;</w:t>
+            </w:r>
+          </w:fldSimple>
           <w:r>
             <w:t xml:space="preserve">, </w:t>
           </w:r>
@@ -2714,7 +3341,7 @@
               <w:rStyle w:val="Numerstrony"/>
               <w:noProof/>
             </w:rPr>
-            <w:t>2</w:t>
+            <w:t>1</w:t>
           </w:r>
           <w:r>
             <w:rPr>
@@ -2735,7 +3362,7 @@
 </file>
 
 <file path=word/footnotes.xml><?xml version="1.0" encoding="utf-8"?>
-<w:footnotes xmlns:wpc="http://schemas.microsoft.com/office/word/2010/wordprocessingCanvas" xmlns:cx="http://schemas.microsoft.com/office/drawing/2014/chartex" xmlns:cx1="http://schemas.microsoft.com/office/drawing/2015/9/8/chartex" xmlns:cx2="http://schemas.microsoft.com/office/drawing/2015/10/21/chartex" xmlns:cx3="http://schemas.microsoft.com/office/drawing/2016/5/9/chartex" xmlns:cx4="http://schemas.microsoft.com/office/drawing/2016/5/10/chartex" xmlns:cx5="http://schemas.microsoft.com/office/drawing/2016/5/11/chartex" xmlns:cx6="http://schemas.microsoft.com/office/drawing/2016/5/12/chartex" xmlns:cx7="http://schemas.microsoft.com/office/drawing/2016/5/13/chartex" xmlns:cx8="http://schemas.microsoft.com/office/drawing/2016/5/14/chartex" xmlns:mc="http://schemas.openxmlformats.org/markup-compatibility/2006" xmlns:aink="http://schemas.microsoft.com/office/drawing/2016/ink" xmlns:am3d="http://schemas.microsoft.com/office/drawing/2017/model3d" xmlns:o="urn:schemas-microsoft-com:office:office" xmlns:r="http://schemas.openxmlformats.org/officeDocument/2006/relationships" xmlns:m="http://schemas.openxmlformats.org/officeDocument/2006/math" xmlns:v="urn:schemas-microsoft-com:vml" xmlns:wp14="http://schemas.microsoft.com/office/word/2010/wordprocessingDrawing" xmlns:wp="http://schemas.openxmlformats.org/drawingml/2006/wordprocessingDrawing" xmlns:w10="urn:schemas-microsoft-com:office:word" xmlns:w="http://schemas.openxmlformats.org/wordprocessingml/2006/main" xmlns:w14="http://schemas.microsoft.com/office/word/2010/wordml" xmlns:w15="http://schemas.microsoft.com/office/word/2012/wordml" xmlns:w16cid="http://schemas.microsoft.com/office/word/2016/wordml/cid" xmlns:w16se="http://schemas.microsoft.com/office/word/2015/wordml/symex" xmlns:wpg="http://schemas.microsoft.com/office/word/2010/wordprocessingGroup" xmlns:wpi="http://schemas.microsoft.com/office/word/2010/wordprocessingInk" xmlns:wne="http://schemas.microsoft.com/office/word/2006/wordml" xmlns:wps="http://schemas.microsoft.com/office/word/2010/wordprocessingShape" mc:Ignorable="w14 w15 w16se w16cid wp14">
+<w:footnotes xmlns:wpc="http://schemas.microsoft.com/office/word/2010/wordprocessingCanvas" xmlns:cx="http://schemas.microsoft.com/office/drawing/2014/chartex" xmlns:cx1="http://schemas.microsoft.com/office/drawing/2015/9/8/chartex" xmlns:cx2="http://schemas.microsoft.com/office/drawing/2015/10/21/chartex" xmlns:cx3="http://schemas.microsoft.com/office/drawing/2016/5/9/chartex" xmlns:cx4="http://schemas.microsoft.com/office/drawing/2016/5/10/chartex" xmlns:cx5="http://schemas.microsoft.com/office/drawing/2016/5/11/chartex" xmlns:cx6="http://schemas.microsoft.com/office/drawing/2016/5/12/chartex" xmlns:cx7="http://schemas.microsoft.com/office/drawing/2016/5/13/chartex" xmlns:cx8="http://schemas.microsoft.com/office/drawing/2016/5/14/chartex" xmlns:mc="http://schemas.openxmlformats.org/markup-compatibility/2006" xmlns:aink="http://schemas.microsoft.com/office/drawing/2016/ink" xmlns:am3d="http://schemas.microsoft.com/office/drawing/2017/model3d" xmlns:o="urn:schemas-microsoft-com:office:office" xmlns:r="http://schemas.openxmlformats.org/officeDocument/2006/relationships" xmlns:m="http://schemas.openxmlformats.org/officeDocument/2006/math" xmlns:v="urn:schemas-microsoft-com:vml" xmlns:wp14="http://schemas.microsoft.com/office/word/2010/wordprocessingDrawing" xmlns:wp="http://schemas.openxmlformats.org/drawingml/2006/wordprocessingDrawing" xmlns:w10="urn:schemas-microsoft-com:office:word" xmlns:w="http://schemas.openxmlformats.org/wordprocessingml/2006/main" xmlns:w14="http://schemas.microsoft.com/office/word/2010/wordml" xmlns:w15="http://schemas.microsoft.com/office/word/2012/wordml" xmlns:w16se="http://schemas.microsoft.com/office/word/2015/wordml/symex" xmlns:wpg="http://schemas.microsoft.com/office/word/2010/wordprocessingGroup" xmlns:wpi="http://schemas.microsoft.com/office/word/2010/wordprocessingInk" xmlns:wne="http://schemas.microsoft.com/office/word/2006/wordml" xmlns:wps="http://schemas.microsoft.com/office/word/2010/wordprocessingShape" mc:Ignorable="w14 w15 w16se wp14">
   <w:footnote w:type="separator" w:id="-1">
     <w:p>
       <w:pPr>
@@ -2760,7 +3387,7 @@
 </file>
 
 <file path=word/header1.xml><?xml version="1.0" encoding="utf-8"?>
-<w:hdr xmlns:wpc="http://schemas.microsoft.com/office/word/2010/wordprocessingCanvas" xmlns:cx="http://schemas.microsoft.com/office/drawing/2014/chartex" xmlns:cx1="http://schemas.microsoft.com/office/drawing/2015/9/8/chartex" xmlns:cx2="http://schemas.microsoft.com/office/drawing/2015/10/21/chartex" xmlns:cx3="http://schemas.microsoft.com/office/drawing/2016/5/9/chartex" xmlns:cx4="http://schemas.microsoft.com/office/drawing/2016/5/10/chartex" xmlns:cx5="http://schemas.microsoft.com/office/drawing/2016/5/11/chartex" xmlns:cx6="http://schemas.microsoft.com/office/drawing/2016/5/12/chartex" xmlns:cx7="http://schemas.microsoft.com/office/drawing/2016/5/13/chartex" xmlns:cx8="http://schemas.microsoft.com/office/drawing/2016/5/14/chartex" xmlns:mc="http://schemas.openxmlformats.org/markup-compatibility/2006" xmlns:aink="http://schemas.microsoft.com/office/drawing/2016/ink" xmlns:am3d="http://schemas.microsoft.com/office/drawing/2017/model3d" xmlns:o="urn:schemas-microsoft-com:office:office" xmlns:r="http://schemas.openxmlformats.org/officeDocument/2006/relationships" xmlns:m="http://schemas.openxmlformats.org/officeDocument/2006/math" xmlns:v="urn:schemas-microsoft-com:vml" xmlns:wp14="http://schemas.microsoft.com/office/word/2010/wordprocessingDrawing" xmlns:wp="http://schemas.openxmlformats.org/drawingml/2006/wordprocessingDrawing" xmlns:w10="urn:schemas-microsoft-com:office:word" xmlns:w="http://schemas.openxmlformats.org/wordprocessingml/2006/main" xmlns:w14="http://schemas.microsoft.com/office/word/2010/wordml" xmlns:w15="http://schemas.microsoft.com/office/word/2012/wordml" xmlns:w16cid="http://schemas.microsoft.com/office/word/2016/wordml/cid" xmlns:w16se="http://schemas.microsoft.com/office/word/2015/wordml/symex" xmlns:wpg="http://schemas.microsoft.com/office/word/2010/wordprocessingGroup" xmlns:wpi="http://schemas.microsoft.com/office/word/2010/wordprocessingInk" xmlns:wne="http://schemas.microsoft.com/office/word/2006/wordml" xmlns:wps="http://schemas.microsoft.com/office/word/2010/wordprocessingShape" mc:Ignorable="w14 w15 w16se w16cid wp14">
+<w:hdr xmlns:wpc="http://schemas.microsoft.com/office/word/2010/wordprocessingCanvas" xmlns:cx="http://schemas.microsoft.com/office/drawing/2014/chartex" xmlns:cx1="http://schemas.microsoft.com/office/drawing/2015/9/8/chartex" xmlns:cx2="http://schemas.microsoft.com/office/drawing/2015/10/21/chartex" xmlns:cx3="http://schemas.microsoft.com/office/drawing/2016/5/9/chartex" xmlns:cx4="http://schemas.microsoft.com/office/drawing/2016/5/10/chartex" xmlns:cx5="http://schemas.microsoft.com/office/drawing/2016/5/11/chartex" xmlns:cx6="http://schemas.microsoft.com/office/drawing/2016/5/12/chartex" xmlns:cx7="http://schemas.microsoft.com/office/drawing/2016/5/13/chartex" xmlns:cx8="http://schemas.microsoft.com/office/drawing/2016/5/14/chartex" xmlns:mc="http://schemas.openxmlformats.org/markup-compatibility/2006" xmlns:aink="http://schemas.microsoft.com/office/drawing/2016/ink" xmlns:am3d="http://schemas.microsoft.com/office/drawing/2017/model3d" xmlns:o="urn:schemas-microsoft-com:office:office" xmlns:r="http://schemas.openxmlformats.org/officeDocument/2006/relationships" xmlns:m="http://schemas.openxmlformats.org/officeDocument/2006/math" xmlns:v="urn:schemas-microsoft-com:vml" xmlns:wp14="http://schemas.microsoft.com/office/word/2010/wordprocessingDrawing" xmlns:wp="http://schemas.openxmlformats.org/drawingml/2006/wordprocessingDrawing" xmlns:w10="urn:schemas-microsoft-com:office:word" xmlns:w="http://schemas.openxmlformats.org/wordprocessingml/2006/main" xmlns:w14="http://schemas.microsoft.com/office/word/2010/wordml" xmlns:w15="http://schemas.microsoft.com/office/word/2012/wordml" xmlns:w16se="http://schemas.microsoft.com/office/word/2015/wordml/symex" xmlns:wpg="http://schemas.microsoft.com/office/word/2010/wordprocessingGroup" xmlns:wpi="http://schemas.microsoft.com/office/word/2010/wordprocessingInk" xmlns:wne="http://schemas.microsoft.com/office/word/2006/wordml" xmlns:wps="http://schemas.microsoft.com/office/word/2010/wordprocessingShape" mc:Ignorable="w14 w15 w16se wp14">
   <w:tbl>
     <w:tblPr>
       <w:tblW w:w="0" w:type="auto"/>
@@ -2829,9 +3456,11 @@
           <w:tcW w:w="6379" w:type="dxa"/>
         </w:tcPr>
         <w:p>
+          <w:proofErr w:type="spellStart"/>
           <w:r>
             <w:t>Wizja</w:t>
           </w:r>
+          <w:proofErr w:type="spellEnd"/>
         </w:p>
       </w:tc>
       <w:tc>
@@ -2870,7 +3499,7 @@
 </file>
 
 <file path=word/numbering.xml><?xml version="1.0" encoding="utf-8"?>
-<w:numbering xmlns:wpc="http://schemas.microsoft.com/office/word/2010/wordprocessingCanvas" xmlns:cx="http://schemas.microsoft.com/office/drawing/2014/chartex" xmlns:cx1="http://schemas.microsoft.com/office/drawing/2015/9/8/chartex" xmlns:cx2="http://schemas.microsoft.com/office/drawing/2015/10/21/chartex" xmlns:cx3="http://schemas.microsoft.com/office/drawing/2016/5/9/chartex" xmlns:cx4="http://schemas.microsoft.com/office/drawing/2016/5/10/chartex" xmlns:cx5="http://schemas.microsoft.com/office/drawing/2016/5/11/chartex" xmlns:cx6="http://schemas.microsoft.com/office/drawing/2016/5/12/chartex" xmlns:cx7="http://schemas.microsoft.com/office/drawing/2016/5/13/chartex" xmlns:cx8="http://schemas.microsoft.com/office/drawing/2016/5/14/chartex" xmlns:mc="http://schemas.openxmlformats.org/markup-compatibility/2006" xmlns:aink="http://schemas.microsoft.com/office/drawing/2016/ink" xmlns:am3d="http://schemas.microsoft.com/office/drawing/2017/model3d" xmlns:o="urn:schemas-microsoft-com:office:office" xmlns:r="http://schemas.openxmlformats.org/officeDocument/2006/relationships" xmlns:m="http://schemas.openxmlformats.org/officeDocument/2006/math" xmlns:v="urn:schemas-microsoft-com:vml" xmlns:wp14="http://schemas.microsoft.com/office/word/2010/wordprocessingDrawing" xmlns:wp="http://schemas.openxmlformats.org/drawingml/2006/wordprocessingDrawing" xmlns:w10="urn:schemas-microsoft-com:office:word" xmlns:w="http://schemas.openxmlformats.org/wordprocessingml/2006/main" xmlns:w14="http://schemas.microsoft.com/office/word/2010/wordml" xmlns:w15="http://schemas.microsoft.com/office/word/2012/wordml" xmlns:w16cid="http://schemas.microsoft.com/office/word/2016/wordml/cid" xmlns:w16se="http://schemas.microsoft.com/office/word/2015/wordml/symex" xmlns:wpg="http://schemas.microsoft.com/office/word/2010/wordprocessingGroup" xmlns:wpi="http://schemas.microsoft.com/office/word/2010/wordprocessingInk" xmlns:wne="http://schemas.microsoft.com/office/word/2006/wordml" xmlns:wps="http://schemas.microsoft.com/office/word/2010/wordprocessingShape" mc:Ignorable="w14 w15 w16se w16cid wp14">
+<w:numbering xmlns:wpc="http://schemas.microsoft.com/office/word/2010/wordprocessingCanvas" xmlns:cx="http://schemas.microsoft.com/office/drawing/2014/chartex" xmlns:cx1="http://schemas.microsoft.com/office/drawing/2015/9/8/chartex" xmlns:cx2="http://schemas.microsoft.com/office/drawing/2015/10/21/chartex" xmlns:cx3="http://schemas.microsoft.com/office/drawing/2016/5/9/chartex" xmlns:cx4="http://schemas.microsoft.com/office/drawing/2016/5/10/chartex" xmlns:cx5="http://schemas.microsoft.com/office/drawing/2016/5/11/chartex" xmlns:cx6="http://schemas.microsoft.com/office/drawing/2016/5/12/chartex" xmlns:cx7="http://schemas.microsoft.com/office/drawing/2016/5/13/chartex" xmlns:cx8="http://schemas.microsoft.com/office/drawing/2016/5/14/chartex" xmlns:mc="http://schemas.openxmlformats.org/markup-compatibility/2006" xmlns:aink="http://schemas.microsoft.com/office/drawing/2016/ink" xmlns:am3d="http://schemas.microsoft.com/office/drawing/2017/model3d" xmlns:o="urn:schemas-microsoft-com:office:office" xmlns:r="http://schemas.openxmlformats.org/officeDocument/2006/relationships" xmlns:m="http://schemas.openxmlformats.org/officeDocument/2006/math" xmlns:v="urn:schemas-microsoft-com:vml" xmlns:wp14="http://schemas.microsoft.com/office/word/2010/wordprocessingDrawing" xmlns:wp="http://schemas.openxmlformats.org/drawingml/2006/wordprocessingDrawing" xmlns:w10="urn:schemas-microsoft-com:office:word" xmlns:w="http://schemas.openxmlformats.org/wordprocessingml/2006/main" xmlns:w14="http://schemas.microsoft.com/office/word/2010/wordml" xmlns:w15="http://schemas.microsoft.com/office/word/2012/wordml" xmlns:w16se="http://schemas.microsoft.com/office/word/2015/wordml/symex" xmlns:wpg="http://schemas.microsoft.com/office/word/2010/wordprocessingGroup" xmlns:wpi="http://schemas.microsoft.com/office/word/2010/wordprocessingInk" xmlns:wne="http://schemas.microsoft.com/office/word/2006/wordml" xmlns:wps="http://schemas.microsoft.com/office/word/2010/wordprocessingShape" mc:Ignorable="w14 w15 w16se wp14">
   <w:abstractNum w:abstractNumId="0" w15:restartNumberingAfterBreak="0">
     <w:nsid w:val="FFFFFFFB"/>
     <w:multiLevelType w:val="multilevel"/>
@@ -3954,7 +4583,7 @@
 </file>
 
 <file path=word/styles.xml><?xml version="1.0" encoding="utf-8"?>
-<w:styles xmlns:mc="http://schemas.openxmlformats.org/markup-compatibility/2006" xmlns:r="http://schemas.openxmlformats.org/officeDocument/2006/relationships" xmlns:w="http://schemas.openxmlformats.org/wordprocessingml/2006/main" xmlns:w14="http://schemas.microsoft.com/office/word/2010/wordml" xmlns:w15="http://schemas.microsoft.com/office/word/2012/wordml" xmlns:w16cid="http://schemas.microsoft.com/office/word/2016/wordml/cid" xmlns:w16se="http://schemas.microsoft.com/office/word/2015/wordml/symex" mc:Ignorable="w14 w15 w16se w16cid">
+<w:styles xmlns:mc="http://schemas.openxmlformats.org/markup-compatibility/2006" xmlns:r="http://schemas.openxmlformats.org/officeDocument/2006/relationships" xmlns:w="http://schemas.openxmlformats.org/wordprocessingml/2006/main" xmlns:w14="http://schemas.microsoft.com/office/word/2010/wordml" xmlns:w15="http://schemas.microsoft.com/office/word/2012/wordml" xmlns:w16se="http://schemas.microsoft.com/office/word/2015/wordml/symex" mc:Ignorable="w14 w15 w16se">
   <w:docDefaults>
     <w:rPrDefault>
       <w:rPr>

</xml_diff>